<commit_message>
change header template styles
</commit_message>
<xml_diff>
--- a/tmp/headers/1_1.docx
+++ b/tmp/headers/1_1.docx
@@ -93,14 +93,12 @@
         <w:contextualSpacing/>
         <w:jc w:val="center"/>
         <w:rPr>
-          <w:rFonts w:ascii="Times New Roman" w:hAnsi="Times New Roman"/>
           <w:sz w:val="28"/>
           <w:szCs w:val="28"/>
         </w:rPr>
       </w:pPr>
       <w:r>
         <w:rPr>
-          <w:rFonts w:ascii="Times New Roman" w:hAnsi="Times New Roman"/>
           <w:sz w:val="28"/>
           <w:szCs w:val="28"/>
         </w:rPr>
@@ -109,27 +107,21 @@
     </w:p>
     <w:p>
       <w:pPr>
-        <w:spacing w:after="0" w:line="240" w:lineRule="auto"/>
+        <w:spacing w:after="0"/>
         <w:ind w:left="-567"/>
         <w:contextualSpacing/>
         <w:rPr>
-          <w:rFonts w:ascii="Times New Roman" w:hAnsi="Times New Roman"/>
-          <w:sz w:val="24"/>
-          <w:szCs w:val="24"/>
-        </w:rPr>
-      </w:pPr>
-      <w:r>
-        <w:rPr>
-          <w:rFonts w:ascii="Times New Roman" w:hAnsi="Times New Roman"/>
-          <w:sz w:val="24"/>
+          <w:szCs w:val="24"/>
+        </w:rPr>
+      </w:pPr>
+      <w:r>
+        <w:rPr>
           <w:szCs w:val="24"/>
         </w:rPr>
         <w:t>Дата  {</w:t>
       </w:r>
       <w:r>
         <w:rPr>
-          <w:rFonts w:ascii="Times New Roman" w:hAnsi="Times New Roman"/>
-          <w:sz w:val="24"/>
           <w:szCs w:val="24"/>
           <w:lang w:val="en-US"/>
         </w:rPr>
@@ -137,8 +129,6 @@
       </w:r>
       <w:r>
         <w:rPr>
-          <w:rFonts w:ascii="Times New Roman" w:hAnsi="Times New Roman"/>
-          <w:sz w:val="24"/>
           <w:szCs w:val="24"/>
         </w:rPr>
         <w:t>}</w:t>
@@ -146,20 +136,16 @@
     </w:p>
     <w:p>
       <w:pPr>
-        <w:spacing w:after="0" w:line="240" w:lineRule="auto"/>
+        <w:spacing w:after="0"/>
         <w:ind w:left="-567"/>
         <w:contextualSpacing/>
         <w:rPr>
-          <w:rFonts w:ascii="Times New Roman" w:hAnsi="Times New Roman"/>
-          <w:sz w:val="24"/>
           <w:szCs w:val="24"/>
         </w:rPr>
       </w:pPr>
       <w:proofErr w:type="spellStart"/>
       <w:r>
         <w:rPr>
-          <w:rFonts w:ascii="Times New Roman" w:hAnsi="Times New Roman"/>
-          <w:sz w:val="24"/>
           <w:szCs w:val="24"/>
         </w:rPr>
         <w:t>Ф.и.о.</w:t>
@@ -167,8 +153,6 @@
       <w:proofErr w:type="spellEnd"/>
       <w:r>
         <w:rPr>
-          <w:rFonts w:ascii="Times New Roman" w:hAnsi="Times New Roman"/>
-          <w:sz w:val="24"/>
           <w:szCs w:val="24"/>
         </w:rPr>
         <w:t>: {</w:t>
@@ -176,8 +160,6 @@
       <w:proofErr w:type="spellStart"/>
       <w:r>
         <w:rPr>
-          <w:rFonts w:ascii="Times New Roman" w:hAnsi="Times New Roman"/>
-          <w:sz w:val="24"/>
           <w:szCs w:val="24"/>
           <w:lang w:val="en-US"/>
         </w:rPr>
@@ -186,8 +168,6 @@
       <w:proofErr w:type="spellEnd"/>
       <w:r>
         <w:rPr>
-          <w:rFonts w:ascii="Times New Roman" w:hAnsi="Times New Roman"/>
-          <w:sz w:val="24"/>
           <w:szCs w:val="24"/>
         </w:rPr>
         <w:t>}</w:t>
@@ -195,27 +175,21 @@
     </w:p>
     <w:p>
       <w:pPr>
-        <w:spacing w:after="0" w:line="240" w:lineRule="auto"/>
+        <w:spacing w:after="0"/>
         <w:ind w:left="-567"/>
         <w:contextualSpacing/>
         <w:rPr>
-          <w:rFonts w:ascii="Times New Roman" w:hAnsi="Times New Roman"/>
-          <w:sz w:val="24"/>
-          <w:szCs w:val="24"/>
-        </w:rPr>
-      </w:pPr>
-      <w:r>
-        <w:rPr>
-          <w:rFonts w:ascii="Times New Roman" w:hAnsi="Times New Roman"/>
-          <w:sz w:val="24"/>
+          <w:szCs w:val="24"/>
+        </w:rPr>
+      </w:pPr>
+      <w:r>
+        <w:rPr>
           <w:szCs w:val="24"/>
         </w:rPr>
         <w:t>Пол:  {</w:t>
       </w:r>
       <w:r>
         <w:rPr>
-          <w:rFonts w:ascii="Times New Roman" w:hAnsi="Times New Roman"/>
-          <w:sz w:val="24"/>
           <w:szCs w:val="24"/>
           <w:lang w:val="en-US"/>
         </w:rPr>
@@ -223,8 +197,6 @@
       </w:r>
       <w:r>
         <w:rPr>
-          <w:rFonts w:ascii="Times New Roman" w:hAnsi="Times New Roman"/>
-          <w:sz w:val="24"/>
           <w:szCs w:val="24"/>
         </w:rPr>
         <w:t>}</w:t>
@@ -232,27 +204,21 @@
     </w:p>
     <w:p>
       <w:pPr>
-        <w:spacing w:after="0" w:line="240" w:lineRule="auto"/>
+        <w:spacing w:after="0"/>
         <w:ind w:left="-567"/>
         <w:contextualSpacing/>
         <w:rPr>
-          <w:rFonts w:ascii="Times New Roman" w:hAnsi="Times New Roman"/>
-          <w:sz w:val="24"/>
-          <w:szCs w:val="24"/>
-        </w:rPr>
-      </w:pPr>
-      <w:r>
-        <w:rPr>
-          <w:rFonts w:ascii="Times New Roman" w:hAnsi="Times New Roman"/>
-          <w:sz w:val="24"/>
+          <w:szCs w:val="24"/>
+        </w:rPr>
+      </w:pPr>
+      <w:r>
+        <w:rPr>
           <w:szCs w:val="24"/>
         </w:rPr>
         <w:t>Возраст: {</w:t>
       </w:r>
       <w:r>
         <w:rPr>
-          <w:rFonts w:ascii="Times New Roman" w:hAnsi="Times New Roman"/>
-          <w:sz w:val="24"/>
           <w:szCs w:val="24"/>
           <w:lang w:val="en-US"/>
         </w:rPr>
@@ -260,8 +226,6 @@
       </w:r>
       <w:r>
         <w:rPr>
-          <w:rFonts w:ascii="Times New Roman" w:hAnsi="Times New Roman"/>
-          <w:sz w:val="24"/>
           <w:szCs w:val="24"/>
         </w:rPr>
         <w:t>}</w:t>
@@ -269,19 +233,15 @@
     </w:p>
     <w:p>
       <w:pPr>
-        <w:spacing w:after="0" w:line="240" w:lineRule="auto"/>
+        <w:spacing w:after="0"/>
         <w:ind w:left="-567"/>
         <w:contextualSpacing/>
         <w:rPr>
-          <w:rFonts w:ascii="Times New Roman" w:hAnsi="Times New Roman"/>
-          <w:sz w:val="24"/>
-          <w:szCs w:val="24"/>
-        </w:rPr>
-      </w:pPr>
-      <w:r>
-        <w:rPr>
-          <w:rFonts w:ascii="Times New Roman" w:hAnsi="Times New Roman"/>
-          <w:sz w:val="24"/>
+          <w:szCs w:val="24"/>
+        </w:rPr>
+      </w:pPr>
+      <w:r>
+        <w:rPr>
           <w:szCs w:val="24"/>
         </w:rPr>
         <w:t xml:space="preserve">Направлен:  </w:t>
@@ -289,8 +249,6 @@
       <w:proofErr w:type="spellStart"/>
       <w:r>
         <w:rPr>
-          <w:rFonts w:ascii="Times New Roman" w:hAnsi="Times New Roman"/>
-          <w:sz w:val="24"/>
           <w:szCs w:val="24"/>
         </w:rPr>
         <w:t>амб</w:t>
@@ -299,19 +257,15 @@
     </w:p>
     <w:p>
       <w:pPr>
-        <w:spacing w:after="0" w:line="240" w:lineRule="auto"/>
+        <w:spacing w:after="0"/>
         <w:ind w:left="-567"/>
         <w:contextualSpacing/>
         <w:rPr>
-          <w:rFonts w:ascii="Times New Roman" w:hAnsi="Times New Roman"/>
-          <w:sz w:val="24"/>
-          <w:szCs w:val="24"/>
-        </w:rPr>
-      </w:pPr>
-      <w:r>
-        <w:rPr>
-          <w:rFonts w:ascii="Times New Roman" w:hAnsi="Times New Roman"/>
-          <w:sz w:val="24"/>
+          <w:szCs w:val="24"/>
+        </w:rPr>
+      </w:pPr>
+      <w:r>
+        <w:rPr>
           <w:szCs w:val="24"/>
         </w:rPr>
         <w:t>Диагноз:  обследование</w:t>
@@ -319,19 +273,15 @@
     </w:p>
     <w:p>
       <w:pPr>
-        <w:spacing w:after="0" w:line="240" w:lineRule="auto"/>
+        <w:spacing w:after="0"/>
         <w:ind w:left="-567"/>
         <w:contextualSpacing/>
         <w:rPr>
-          <w:rFonts w:ascii="Times New Roman" w:hAnsi="Times New Roman"/>
-          <w:sz w:val="24"/>
-          <w:szCs w:val="24"/>
-        </w:rPr>
-      </w:pPr>
-      <w:r>
-        <w:rPr>
-          <w:rFonts w:ascii="Times New Roman" w:hAnsi="Times New Roman"/>
-          <w:sz w:val="24"/>
+          <w:szCs w:val="24"/>
+        </w:rPr>
+      </w:pPr>
+      <w:r>
+        <w:rPr>
           <w:szCs w:val="24"/>
         </w:rPr>
         <w:t>Адрес:  {</w:t>
@@ -339,8 +289,6 @@
       <w:proofErr w:type="spellStart"/>
       <w:r>
         <w:rPr>
-          <w:rFonts w:ascii="Times New Roman" w:hAnsi="Times New Roman"/>
-          <w:sz w:val="24"/>
           <w:szCs w:val="24"/>
           <w:lang w:val="en-US"/>
         </w:rPr>
@@ -349,86 +297,70 @@
       <w:proofErr w:type="spellEnd"/>
       <w:r>
         <w:rPr>
-          <w:rFonts w:ascii="Times New Roman" w:hAnsi="Times New Roman"/>
-          <w:sz w:val="24"/>
           <w:szCs w:val="24"/>
         </w:rPr>
         <w:t>}</w:t>
       </w:r>
+    </w:p>
+    <w:p>
+      <w:pPr>
+        <w:spacing w:after="0"/>
+        <w:ind w:left="-567"/>
+        <w:contextualSpacing/>
+        <w:rPr>
+          <w:szCs w:val="24"/>
+          <w:lang w:val="en-US"/>
+        </w:rPr>
+      </w:pPr>
+    </w:p>
+    <w:p>
+      <w:pPr>
+        <w:spacing w:after="0"/>
+        <w:ind w:left="-567"/>
+        <w:contextualSpacing/>
+        <w:rPr>
+          <w:szCs w:val="24"/>
+        </w:rPr>
+      </w:pPr>
       <w:bookmarkStart w:id="0" w:name="_GoBack"/>
-      <w:bookmarkEnd w:id="0"/>
-    </w:p>
-    <w:p>
-      <w:pPr>
-        <w:spacing w:after="0" w:line="240" w:lineRule="auto"/>
+    </w:p>
+    <w:p>
+      <w:pPr>
+        <w:spacing w:after="0"/>
         <w:ind w:left="-567"/>
         <w:contextualSpacing/>
         <w:rPr>
-          <w:rFonts w:ascii="Times New Roman" w:hAnsi="Times New Roman"/>
-          <w:sz w:val="24"/>
-          <w:szCs w:val="24"/>
-          <w:lang w:val="en-US"/>
-        </w:rPr>
-      </w:pPr>
-    </w:p>
-    <w:p>
-      <w:pPr>
-        <w:spacing w:after="0" w:line="240" w:lineRule="auto"/>
+          <w:szCs w:val="24"/>
+        </w:rPr>
+      </w:pPr>
+      <w:r>
+        <w:rPr>
+          <w:szCs w:val="24"/>
+        </w:rPr>
+        <w:t>{@</w:t>
+      </w:r>
+      <w:proofErr w:type="spellStart"/>
+      <w:r>
+        <w:rPr>
+          <w:szCs w:val="24"/>
+        </w:rPr>
+        <w:t>rawXml</w:t>
+      </w:r>
+      <w:proofErr w:type="spellEnd"/>
+      <w:r>
+        <w:rPr>
+          <w:szCs w:val="24"/>
+        </w:rPr>
+        <w:t>}</w:t>
+      </w:r>
+    </w:p>
+    <w:bookmarkEnd w:id="0"/>
+    <w:p>
+      <w:pPr>
+        <w:spacing w:after="0"/>
         <w:ind w:left="-567"/>
         <w:contextualSpacing/>
         <w:rPr>
-          <w:rFonts w:ascii="Times New Roman" w:hAnsi="Times New Roman"/>
-          <w:sz w:val="24"/>
-          <w:szCs w:val="24"/>
-        </w:rPr>
-      </w:pPr>
-    </w:p>
-    <w:p>
-      <w:pPr>
-        <w:spacing w:after="0" w:line="240" w:lineRule="auto"/>
-        <w:ind w:left="-567"/>
-        <w:contextualSpacing/>
-        <w:rPr>
-          <w:rFonts w:ascii="Times New Roman" w:hAnsi="Times New Roman"/>
-          <w:sz w:val="24"/>
-          <w:szCs w:val="24"/>
-        </w:rPr>
-      </w:pPr>
-      <w:r>
-        <w:rPr>
-          <w:rFonts w:ascii="Times New Roman" w:hAnsi="Times New Roman"/>
-          <w:sz w:val="24"/>
-          <w:szCs w:val="24"/>
-        </w:rPr>
-        <w:t>{@</w:t>
-      </w:r>
-      <w:proofErr w:type="spellStart"/>
-      <w:r>
-        <w:rPr>
-          <w:rFonts w:ascii="Times New Roman" w:hAnsi="Times New Roman"/>
-          <w:sz w:val="24"/>
-          <w:szCs w:val="24"/>
-        </w:rPr>
-        <w:t>rawXml</w:t>
-      </w:r>
-      <w:proofErr w:type="spellEnd"/>
-      <w:r>
-        <w:rPr>
-          <w:rFonts w:ascii="Times New Roman" w:hAnsi="Times New Roman"/>
-          <w:sz w:val="24"/>
-          <w:szCs w:val="24"/>
-        </w:rPr>
-        <w:t>}</w:t>
-      </w:r>
-    </w:p>
-    <w:p>
-      <w:pPr>
-        <w:spacing w:after="0" w:line="240" w:lineRule="auto"/>
-        <w:ind w:left="-567"/>
-        <w:contextualSpacing/>
-        <w:rPr>
-          <w:rFonts w:ascii="Times New Roman" w:hAnsi="Times New Roman"/>
-          <w:sz w:val="24"/>
           <w:szCs w:val="24"/>
         </w:rPr>
       </w:pPr>
@@ -602,9 +534,13 @@
   <w:style w:type="paragraph" w:default="1" w:styleId="a">
     <w:name w:val="Normal"/>
     <w:qFormat/>
-    <w:rsid w:val="00574895"/>
+    <w:rsid w:val="00EC6DF7"/>
+    <w:pPr>
+      <w:spacing w:line="240" w:lineRule="auto"/>
+    </w:pPr>
     <w:rPr>
-      <w:rFonts w:ascii="Calibri" w:eastAsia="Times New Roman" w:hAnsi="Calibri" w:cs="Times New Roman"/>
+      <w:rFonts w:ascii="Times New Roman" w:eastAsia="Times New Roman" w:hAnsi="Times New Roman" w:cs="Times New Roman"/>
+      <w:sz w:val="24"/>
       <w:lang w:eastAsia="ru-RU"/>
     </w:rPr>
   </w:style>

</xml_diff>